<commit_message>
finished review and exported as pdf
</commit_message>
<xml_diff>
--- a/Review.docx
+++ b/Review.docx
@@ -259,7 +259,7 @@
           <w:rFonts w:asciiTheme="minorHAnsi" w:hAnsiTheme="minorHAnsi" w:cstheme="minorHAnsi"/>
           <w:lang w:val="en-US"/>
         </w:rPr>
-        <w:t>3</w:t>
+        <w:t>5</w:t>
       </w:r>
     </w:p>
     <w:p>
@@ -319,7 +319,27 @@
           <w:szCs w:val="28"/>
           <w:lang w:val="en-US"/>
         </w:rPr>
-        <w:t>CNN for letters recognition</w:t>
+        <w:t xml:space="preserve">Hyperparameter Optimization of </w:t>
+      </w:r>
+      <w:proofErr w:type="gramStart"/>
+      <w:r>
+        <w:rPr>
+          <w:rFonts w:cstheme="minorHAnsi"/>
+          <w:sz w:val="28"/>
+          <w:szCs w:val="28"/>
+          <w:lang w:val="en-US"/>
+        </w:rPr>
+        <w:t>a</w:t>
+      </w:r>
+      <w:proofErr w:type="gramEnd"/>
+      <w:r>
+        <w:rPr>
+          <w:rFonts w:cstheme="minorHAnsi"/>
+          <w:sz w:val="28"/>
+          <w:szCs w:val="28"/>
+          <w:lang w:val="en-US"/>
+        </w:rPr>
+        <w:t xml:space="preserve"> SVM Classifier</w:t>
       </w:r>
     </w:p>
     <w:p>
@@ -433,18 +453,6 @@
     <w:p>
       <w:pPr>
         <w:spacing w:line="240" w:lineRule="auto"/>
-        <w:jc w:val="center"/>
-        <w:rPr>
-          <w:rFonts w:cstheme="minorHAnsi"/>
-          <w:sz w:val="28"/>
-          <w:szCs w:val="28"/>
-          <w:lang w:val="en-US"/>
-        </w:rPr>
-      </w:pPr>
-    </w:p>
-    <w:p>
-      <w:pPr>
-        <w:spacing w:line="240" w:lineRule="auto"/>
         <w:jc w:val="right"/>
         <w:rPr>
           <w:rFonts w:cstheme="minorHAnsi"/>
@@ -538,66 +546,97 @@
         <w:rPr>
           <w:rFonts w:cstheme="minorHAnsi"/>
         </w:rPr>
-        <w:t xml:space="preserve"> consiste nella predizione di lettere rappresentate in scala di grigio dalla A alla J</w:t>
-      </w:r>
-      <w:r>
-        <w:rPr>
-          <w:rFonts w:cstheme="minorHAnsi"/>
-        </w:rPr>
-        <w:t xml:space="preserve"> utilizzando una rete neurale </w:t>
+        <w:t xml:space="preserve"> consiste nel</w:t>
+      </w:r>
+      <w:r>
+        <w:rPr>
+          <w:rFonts w:cstheme="minorHAnsi"/>
+        </w:rPr>
+        <w:t xml:space="preserve"> tentativo di fare </w:t>
       </w:r>
       <w:proofErr w:type="spellStart"/>
       <w:r>
         <w:rPr>
           <w:rFonts w:cstheme="minorHAnsi"/>
         </w:rPr>
-        <w:t>convoluzionale</w:t>
+        <w:t>Hyperparameter</w:t>
       </w:r>
       <w:proofErr w:type="spellEnd"/>
       <w:r>
         <w:rPr>
           <w:rFonts w:cstheme="minorHAnsi"/>
         </w:rPr>
-        <w:t xml:space="preserve"> che utilizzi almeno 10.000 parametri al suo interno.</w:t>
-      </w:r>
-    </w:p>
-    <w:p>
-      <w:pPr>
-        <w:rPr>
-          <w:rFonts w:cstheme="minorHAnsi"/>
-        </w:rPr>
-      </w:pPr>
-      <w:r>
-        <w:rPr>
-          <w:rFonts w:cstheme="minorHAnsi"/>
-        </w:rPr>
-        <w:t xml:space="preserve">Il Dataset contiene sia </w:t>
-      </w:r>
-      <w:r>
-        <w:rPr>
-          <w:rFonts w:cstheme="minorHAnsi"/>
-        </w:rPr>
-        <w:t xml:space="preserve">immagini di </w:t>
+        <w:t xml:space="preserve"> </w:t>
       </w:r>
       <w:proofErr w:type="spellStart"/>
       <w:r>
         <w:rPr>
           <w:rFonts w:cstheme="minorHAnsi"/>
         </w:rPr>
-        <w:t>train</w:t>
+        <w:t>Optimization</w:t>
       </w:r>
       <w:proofErr w:type="spellEnd"/>
       <w:r>
         <w:rPr>
           <w:rFonts w:cstheme="minorHAnsi"/>
         </w:rPr>
-        <w:t xml:space="preserve"> che di test</w:t>
-      </w:r>
-      <w:r>
-        <w:rPr>
-          <w:rFonts w:cstheme="minorHAnsi"/>
-        </w:rPr>
-        <w:t xml:space="preserve"> ottenute utilizzando il dataset di immagini MNIST</w:t>
+        <w:t xml:space="preserve"> su un classificatore SVM implementato con un kernel </w:t>
+      </w:r>
+      <w:proofErr w:type="spellStart"/>
+      <w:r>
+        <w:rPr>
+          <w:rFonts w:cstheme="minorHAnsi"/>
+        </w:rPr>
+        <w:t>sigmoid</w:t>
+      </w:r>
+      <w:proofErr w:type="spellEnd"/>
+      <w:r>
+        <w:rPr>
+          <w:rFonts w:cstheme="minorHAnsi"/>
+        </w:rPr>
+        <w:t xml:space="preserve">, in modo da massimizzare l’accuratezza in una </w:t>
+      </w:r>
+      <w:proofErr w:type="gramStart"/>
+      <w:r>
+        <w:rPr>
+          <w:rFonts w:cstheme="minorHAnsi"/>
+        </w:rPr>
+        <w:t>10</w:t>
+      </w:r>
+      <w:proofErr w:type="gramEnd"/>
+      <w:r>
+        <w:rPr>
+          <w:rFonts w:cstheme="minorHAnsi"/>
+        </w:rPr>
+        <w:t xml:space="preserve"> </w:t>
+      </w:r>
+      <w:proofErr w:type="spellStart"/>
+      <w:r>
+        <w:rPr>
+          <w:rFonts w:cstheme="minorHAnsi"/>
+        </w:rPr>
+        <w:t>Fold</w:t>
+      </w:r>
+      <w:proofErr w:type="spellEnd"/>
+      <w:r>
+        <w:rPr>
+          <w:rFonts w:cstheme="minorHAnsi"/>
+        </w:rPr>
+        <w:t xml:space="preserve"> Cross </w:t>
+      </w:r>
+      <w:proofErr w:type="spellStart"/>
+      <w:r>
+        <w:rPr>
+          <w:rFonts w:cstheme="minorHAnsi"/>
+        </w:rPr>
+        <w:t>Validation</w:t>
+      </w:r>
+      <w:proofErr w:type="spellEnd"/>
+      <w:r>
+        <w:rPr>
+          <w:rFonts w:cstheme="minorHAnsi"/>
+        </w:rPr>
+        <w:t xml:space="preserve"> considerata come funzione obiettivo.</w:t>
       </w:r>
     </w:p>
     <w:p>
@@ -618,6 +657,173 @@
           <w:rFonts w:cstheme="minorHAnsi"/>
         </w:rPr>
         <w:t>L’analisi compiuta è reperibile anche al seguente indirizzo su GitHub:</w:t>
+      </w:r>
+    </w:p>
+    <w:p>
+      <w:pPr>
+        <w:rPr>
+          <w:rFonts w:cstheme="minorHAnsi"/>
+        </w:rPr>
+      </w:pPr>
+      <w:r>
+        <w:rPr>
+          <w:rStyle w:val="Hyperlink"/>
+          <w:rFonts w:cstheme="minorHAnsi"/>
+        </w:rPr>
+        <w:t>https://github.com/JeyDi/BayesianMLOptimization</w:t>
+      </w:r>
+    </w:p>
+    <w:p>
+      <w:r>
+        <w:t>Il Dataset utilizzato per gli esperimenti è chiamato “</w:t>
+      </w:r>
+      <w:proofErr w:type="spellStart"/>
+      <w:r>
+        <w:t>wine</w:t>
+      </w:r>
+      <w:proofErr w:type="spellEnd"/>
+      <w:r>
+        <w:t xml:space="preserve">” ed è stato ottenuto nella versione presente all’interno della libreria </w:t>
+      </w:r>
+      <w:proofErr w:type="spellStart"/>
+      <w:r>
+        <w:t>python</w:t>
+      </w:r>
+      <w:proofErr w:type="spellEnd"/>
+      <w:r>
+        <w:t xml:space="preserve">: </w:t>
+      </w:r>
+      <w:proofErr w:type="spellStart"/>
+      <w:r>
+        <w:t>sklearn</w:t>
+      </w:r>
+      <w:proofErr w:type="spellEnd"/>
+    </w:p>
+    <w:p>
+      <w:r>
+        <w:t>Il codice è disponibile all’interno del pacchetto consegnato.</w:t>
+      </w:r>
+    </w:p>
+    <w:p/>
+    <w:p>
+      <w:pPr>
+        <w:pStyle w:val="Heading1"/>
+        <w:rPr>
+          <w:rFonts w:asciiTheme="minorHAnsi" w:hAnsiTheme="minorHAnsi" w:cstheme="minorHAnsi"/>
+        </w:rPr>
+      </w:pPr>
+      <w:r>
+        <w:rPr>
+          <w:rFonts w:asciiTheme="minorHAnsi" w:hAnsiTheme="minorHAnsi" w:cstheme="minorHAnsi"/>
+        </w:rPr>
+        <w:t>Soluzione</w:t>
+      </w:r>
+      <w:r>
+        <w:rPr>
+          <w:rFonts w:asciiTheme="minorHAnsi" w:hAnsiTheme="minorHAnsi" w:cstheme="minorHAnsi"/>
+        </w:rPr>
+        <w:t xml:space="preserve"> e Risultati</w:t>
+      </w:r>
+    </w:p>
+    <w:p>
+      <w:pPr>
+        <w:rPr>
+          <w:rFonts w:cstheme="minorHAnsi"/>
+        </w:rPr>
+      </w:pPr>
+      <w:r>
+        <w:rPr>
+          <w:rFonts w:cstheme="minorHAnsi"/>
+        </w:rPr>
+        <w:t>La soluzione proposta prevede la seguente inizializzazione d</w:t>
+      </w:r>
+      <w:bookmarkStart w:id="0" w:name="_GoBack"/>
+      <w:bookmarkEnd w:id="0"/>
+      <w:r>
+        <w:rPr>
+          <w:rFonts w:cstheme="minorHAnsi"/>
+        </w:rPr>
+        <w:t xml:space="preserve">egli </w:t>
+      </w:r>
+      <w:proofErr w:type="spellStart"/>
+      <w:r>
+        <w:rPr>
+          <w:rFonts w:cstheme="minorHAnsi"/>
+        </w:rPr>
+        <w:t>hyperparameters</w:t>
+      </w:r>
+      <w:proofErr w:type="spellEnd"/>
+      <w:r>
+        <w:rPr>
+          <w:rFonts w:cstheme="minorHAnsi"/>
+        </w:rPr>
+        <w:t>:</w:t>
+      </w:r>
+    </w:p>
+    <w:p>
+      <w:pPr>
+        <w:rPr>
+          <w:rFonts w:cstheme="minorHAnsi"/>
+        </w:rPr>
+      </w:pPr>
+      <w:r>
+        <w:rPr>
+          <w:rFonts w:cstheme="minorHAnsi"/>
+        </w:rPr>
+        <w:t>C: da 0,1 a 5</w:t>
+      </w:r>
+    </w:p>
+    <w:p>
+      <w:pPr>
+        <w:rPr>
+          <w:rFonts w:cstheme="minorHAnsi"/>
+        </w:rPr>
+      </w:pPr>
+      <w:r>
+        <w:rPr>
+          <w:rFonts w:cstheme="minorHAnsi"/>
+        </w:rPr>
+        <w:t>Gamma: da 0,1 a 10</w:t>
+      </w:r>
+    </w:p>
+    <w:p>
+      <w:pPr>
+        <w:rPr>
+          <w:rFonts w:cstheme="minorHAnsi"/>
+        </w:rPr>
+      </w:pPr>
+      <w:r>
+        <w:rPr>
+          <w:rFonts w:cstheme="minorHAnsi"/>
+        </w:rPr>
+        <w:t>Coef0: da 0,1 a 10</w:t>
+      </w:r>
+    </w:p>
+    <w:p>
+      <w:pPr>
+        <w:rPr>
+          <w:rFonts w:cstheme="minorHAnsi"/>
+        </w:rPr>
+      </w:pPr>
+      <w:r>
+        <w:rPr>
+          <w:rFonts w:cstheme="minorHAnsi"/>
+        </w:rPr>
+        <w:t xml:space="preserve">Per una descrizione degli </w:t>
+      </w:r>
+      <w:proofErr w:type="spellStart"/>
+      <w:r>
+        <w:rPr>
+          <w:rFonts w:cstheme="minorHAnsi"/>
+        </w:rPr>
+        <w:t>iperparametri</w:t>
+      </w:r>
+      <w:proofErr w:type="spellEnd"/>
+      <w:r>
+        <w:rPr>
+          <w:rFonts w:cstheme="minorHAnsi"/>
+        </w:rPr>
+        <w:t>, si rimanda alle seguenti documentazioni:</w:t>
       </w:r>
     </w:p>
     <w:p>
@@ -632,379 +838,9 @@
             <w:rStyle w:val="Hyperlink"/>
             <w:rFonts w:cstheme="minorHAnsi"/>
           </w:rPr>
-          <w:t>https://github.com/JeyDi/Digits-ConvNeuralNet</w:t>
+          <w:t>http://pyml.sourceforge.net/doc/howto.pdf</w:t>
         </w:r>
       </w:hyperlink>
-    </w:p>
-    <w:p>
-      <w:pPr>
-        <w:rPr>
-          <w:rFonts w:cstheme="minorHAnsi"/>
-        </w:rPr>
-      </w:pPr>
-      <w:bookmarkStart w:id="0" w:name="_GoBack"/>
-      <w:bookmarkEnd w:id="0"/>
-    </w:p>
-    <w:p>
-      <w:pPr>
-        <w:pStyle w:val="Heading1"/>
-        <w:rPr>
-          <w:rFonts w:asciiTheme="minorHAnsi" w:hAnsiTheme="minorHAnsi" w:cstheme="minorHAnsi"/>
-        </w:rPr>
-      </w:pPr>
-      <w:r>
-        <w:rPr>
-          <w:rFonts w:asciiTheme="minorHAnsi" w:hAnsiTheme="minorHAnsi" w:cstheme="minorHAnsi"/>
-        </w:rPr>
-        <w:t>Soluzione</w:t>
-      </w:r>
-    </w:p>
-    <w:p>
-      <w:pPr>
-        <w:rPr>
-          <w:rFonts w:cstheme="minorHAnsi"/>
-        </w:rPr>
-      </w:pPr>
-      <w:r>
-        <w:rPr>
-          <w:rFonts w:cstheme="minorHAnsi"/>
-        </w:rPr>
-        <w:t xml:space="preserve">Prima della costruzione della rete neurale, è stato fatto un </w:t>
-      </w:r>
-      <w:proofErr w:type="spellStart"/>
-      <w:r>
-        <w:rPr>
-          <w:rFonts w:cstheme="minorHAnsi"/>
-        </w:rPr>
-        <w:t>reshape</w:t>
-      </w:r>
-      <w:proofErr w:type="spellEnd"/>
-      <w:r>
-        <w:rPr>
-          <w:rFonts w:cstheme="minorHAnsi"/>
-        </w:rPr>
-        <w:t xml:space="preserve"> del dataset MNIST utilizzato come training e test set.</w:t>
-      </w:r>
-    </w:p>
-    <w:p>
-      <w:pPr>
-        <w:rPr>
-          <w:rFonts w:cstheme="minorHAnsi"/>
-        </w:rPr>
-      </w:pPr>
-      <w:r>
-        <w:rPr>
-          <w:rFonts w:cstheme="minorHAnsi"/>
-        </w:rPr>
-        <w:t xml:space="preserve">È stata </w:t>
-      </w:r>
-      <w:r>
-        <w:rPr>
-          <w:rFonts w:cstheme="minorHAnsi"/>
-        </w:rPr>
-        <w:t xml:space="preserve">quindi </w:t>
-      </w:r>
-      <w:r>
-        <w:rPr>
-          <w:rFonts w:cstheme="minorHAnsi"/>
-        </w:rPr>
-        <w:t xml:space="preserve">costruita una Deep </w:t>
-      </w:r>
-      <w:proofErr w:type="spellStart"/>
-      <w:r>
-        <w:rPr>
-          <w:rFonts w:cstheme="minorHAnsi"/>
-        </w:rPr>
-        <w:t>Neural</w:t>
-      </w:r>
-      <w:proofErr w:type="spellEnd"/>
-      <w:r>
-        <w:rPr>
-          <w:rFonts w:cstheme="minorHAnsi"/>
-        </w:rPr>
-        <w:t xml:space="preserve"> Network </w:t>
-      </w:r>
-      <w:proofErr w:type="spellStart"/>
-      <w:r>
-        <w:rPr>
-          <w:rFonts w:cstheme="minorHAnsi"/>
-        </w:rPr>
-        <w:t>Convoluzionale</w:t>
-      </w:r>
-      <w:proofErr w:type="spellEnd"/>
-      <w:r>
-        <w:rPr>
-          <w:rFonts w:cstheme="minorHAnsi"/>
-        </w:rPr>
-        <w:t xml:space="preserve"> utilizzando la seguente struttura:</w:t>
-      </w:r>
-    </w:p>
-    <w:p>
-      <w:pPr>
-        <w:pStyle w:val="ListParagraph"/>
-        <w:numPr>
-          <w:ilvl w:val="0"/>
-          <w:numId w:val="3"/>
-        </w:numPr>
-        <w:rPr>
-          <w:rFonts w:cstheme="minorHAnsi"/>
-        </w:rPr>
-      </w:pPr>
-      <w:r>
-        <w:rPr>
-          <w:rFonts w:cstheme="minorHAnsi"/>
-        </w:rPr>
-        <w:t xml:space="preserve">Due </w:t>
-      </w:r>
-      <w:proofErr w:type="spellStart"/>
-      <w:r>
-        <w:rPr>
-          <w:rFonts w:cstheme="minorHAnsi"/>
-        </w:rPr>
-        <w:t>layers</w:t>
-      </w:r>
-      <w:proofErr w:type="spellEnd"/>
-      <w:r>
-        <w:rPr>
-          <w:rFonts w:cstheme="minorHAnsi"/>
-        </w:rPr>
-        <w:t xml:space="preserve"> </w:t>
-      </w:r>
-      <w:proofErr w:type="spellStart"/>
-      <w:r>
-        <w:rPr>
-          <w:rFonts w:cstheme="minorHAnsi"/>
-        </w:rPr>
-        <w:t>convoluzionali</w:t>
-      </w:r>
-      <w:proofErr w:type="spellEnd"/>
-      <w:r>
-        <w:rPr>
-          <w:rFonts w:cstheme="minorHAnsi"/>
-        </w:rPr>
-        <w:t xml:space="preserve"> 2D con una </w:t>
-      </w:r>
-      <w:proofErr w:type="spellStart"/>
-      <w:r>
-        <w:rPr>
-          <w:rFonts w:cstheme="minorHAnsi"/>
-        </w:rPr>
-        <w:t>Relu</w:t>
-      </w:r>
-      <w:proofErr w:type="spellEnd"/>
-      <w:r>
-        <w:rPr>
-          <w:rFonts w:cstheme="minorHAnsi"/>
-        </w:rPr>
-        <w:t xml:space="preserve"> come funzione di attivazione, con </w:t>
-      </w:r>
-      <w:proofErr w:type="spellStart"/>
-      <w:r>
-        <w:rPr>
-          <w:rFonts w:cstheme="minorHAnsi"/>
-        </w:rPr>
-        <w:t>padding</w:t>
-      </w:r>
-      <w:proofErr w:type="spellEnd"/>
-      <w:r>
-        <w:rPr>
-          <w:rFonts w:cstheme="minorHAnsi"/>
-        </w:rPr>
-        <w:t xml:space="preserve"> a 0 e stride = 3</w:t>
-      </w:r>
-    </w:p>
-    <w:p>
-      <w:pPr>
-        <w:pStyle w:val="ListParagraph"/>
-        <w:numPr>
-          <w:ilvl w:val="0"/>
-          <w:numId w:val="3"/>
-        </w:numPr>
-        <w:rPr>
-          <w:rFonts w:cstheme="minorHAnsi"/>
-          <w:lang w:val="en-US"/>
-        </w:rPr>
-      </w:pPr>
-      <w:r>
-        <w:rPr>
-          <w:rFonts w:cstheme="minorHAnsi"/>
-          <w:lang w:val="en-US"/>
-        </w:rPr>
-        <w:t>Due layers Max Pooling 2D con stride = 2</w:t>
-      </w:r>
-    </w:p>
-    <w:p>
-      <w:pPr>
-        <w:pStyle w:val="ListParagraph"/>
-        <w:numPr>
-          <w:ilvl w:val="0"/>
-          <w:numId w:val="3"/>
-        </w:numPr>
-        <w:rPr>
-          <w:rFonts w:cstheme="minorHAnsi"/>
-        </w:rPr>
-      </w:pPr>
-      <w:r>
-        <w:rPr>
-          <w:rFonts w:cstheme="minorHAnsi"/>
-        </w:rPr>
-        <w:t xml:space="preserve">Un </w:t>
-      </w:r>
-      <w:proofErr w:type="spellStart"/>
-      <w:r>
-        <w:rPr>
-          <w:rFonts w:cstheme="minorHAnsi"/>
-        </w:rPr>
-        <w:t>la</w:t>
-      </w:r>
-      <w:r>
-        <w:rPr>
-          <w:rFonts w:cstheme="minorHAnsi"/>
-        </w:rPr>
-        <w:t>yer</w:t>
-      </w:r>
-      <w:proofErr w:type="spellEnd"/>
-      <w:r>
-        <w:rPr>
-          <w:rFonts w:cstheme="minorHAnsi"/>
-        </w:rPr>
-        <w:t xml:space="preserve"> </w:t>
-      </w:r>
-      <w:r>
-        <w:rPr>
-          <w:rFonts w:cstheme="minorHAnsi"/>
-        </w:rPr>
-        <w:t xml:space="preserve">di </w:t>
-      </w:r>
-      <w:proofErr w:type="spellStart"/>
-      <w:r>
-        <w:rPr>
-          <w:rFonts w:cstheme="minorHAnsi"/>
-        </w:rPr>
-        <w:t>flattening</w:t>
-      </w:r>
-      <w:proofErr w:type="spellEnd"/>
-      <w:r>
-        <w:rPr>
-          <w:rFonts w:cstheme="minorHAnsi"/>
-        </w:rPr>
-        <w:t xml:space="preserve"> che consente dopo la convoluzione e il pooling di convertire l’array multidimensionale ottenuto in un unico vettore lineare continuo utilizzabile con i successivi strati della rete.</w:t>
-      </w:r>
-    </w:p>
-    <w:p>
-      <w:pPr>
-        <w:pStyle w:val="ListParagraph"/>
-        <w:numPr>
-          <w:ilvl w:val="0"/>
-          <w:numId w:val="3"/>
-        </w:numPr>
-        <w:rPr>
-          <w:rFonts w:cstheme="minorHAnsi"/>
-        </w:rPr>
-      </w:pPr>
-      <w:r>
-        <w:rPr>
-          <w:rFonts w:cstheme="minorHAnsi"/>
-        </w:rPr>
-        <w:t xml:space="preserve">1 Dense </w:t>
-      </w:r>
-      <w:proofErr w:type="spellStart"/>
-      <w:r>
-        <w:rPr>
-          <w:rFonts w:cstheme="minorHAnsi"/>
-        </w:rPr>
-        <w:t>Layer</w:t>
-      </w:r>
-      <w:proofErr w:type="spellEnd"/>
-      <w:r>
-        <w:rPr>
-          <w:rFonts w:cstheme="minorHAnsi"/>
-        </w:rPr>
-        <w:t xml:space="preserve"> con una funzione di attivazione RELU, con 16 parametri</w:t>
-      </w:r>
-    </w:p>
-    <w:p>
-      <w:pPr>
-        <w:pStyle w:val="ListParagraph"/>
-        <w:numPr>
-          <w:ilvl w:val="0"/>
-          <w:numId w:val="3"/>
-        </w:numPr>
-        <w:rPr>
-          <w:rFonts w:cstheme="minorHAnsi"/>
-        </w:rPr>
-      </w:pPr>
-      <w:r>
-        <w:rPr>
-          <w:rFonts w:cstheme="minorHAnsi"/>
-        </w:rPr>
-        <w:t xml:space="preserve">1 Dense </w:t>
-      </w:r>
-      <w:proofErr w:type="spellStart"/>
-      <w:r>
-        <w:rPr>
-          <w:rFonts w:cstheme="minorHAnsi"/>
-        </w:rPr>
-        <w:t>Layer</w:t>
-      </w:r>
-      <w:proofErr w:type="spellEnd"/>
-      <w:r>
-        <w:rPr>
-          <w:rFonts w:cstheme="minorHAnsi"/>
-        </w:rPr>
-        <w:t xml:space="preserve"> con una funzione di attivazione SOFTMAX con 10 parametri che si occupa di effettuare la predizione finale delle 10 classi interessate.</w:t>
-      </w:r>
-    </w:p>
-    <w:p>
-      <w:pPr>
-        <w:rPr>
-          <w:rFonts w:cstheme="minorHAnsi"/>
-        </w:rPr>
-      </w:pPr>
-      <w:r>
-        <w:rPr>
-          <w:rFonts w:cstheme="minorHAnsi"/>
-        </w:rPr>
-        <w:t>Il modello quin</w:t>
-      </w:r>
-      <w:r>
-        <w:rPr>
-          <w:rFonts w:cstheme="minorHAnsi"/>
-        </w:rPr>
-        <w:t>d</w:t>
-      </w:r>
-      <w:r>
-        <w:rPr>
-          <w:rFonts w:cstheme="minorHAnsi"/>
-        </w:rPr>
-        <w:t xml:space="preserve">i utilizza come funzione di ottimizzazione: </w:t>
-      </w:r>
-      <w:proofErr w:type="spellStart"/>
-      <w:r>
-        <w:rPr>
-          <w:rFonts w:cstheme="minorHAnsi"/>
-        </w:rPr>
-        <w:t>rmsprop</w:t>
-      </w:r>
-      <w:proofErr w:type="spellEnd"/>
-      <w:r>
-        <w:rPr>
-          <w:rFonts w:cstheme="minorHAnsi"/>
-        </w:rPr>
-        <w:t>, che consente di dividere il tasso di apprendimento per un peso calcolato sulla media corrente dell</w:t>
-      </w:r>
-      <w:r>
-        <w:rPr>
-          <w:rFonts w:cstheme="minorHAnsi"/>
-        </w:rPr>
-        <w:t xml:space="preserve">e </w:t>
-      </w:r>
-      <w:r>
-        <w:rPr>
-          <w:rFonts w:cstheme="minorHAnsi"/>
-        </w:rPr>
-        <w:t>grandezze dei gradienti recenti relativi a quel peso:</w:t>
-      </w:r>
     </w:p>
     <w:p>
       <w:pPr>
@@ -1018,7 +854,7 @@
             <w:rStyle w:val="Hyperlink"/>
             <w:rFonts w:cstheme="minorHAnsi"/>
           </w:rPr>
-          <w:t>http://www.cs.toronto.edu/~tijmen/csc321/slides/lecture_slides_lec6.pdf</w:t>
+          <w:t>https://scikit-learn.org/stable/modules/generated/sklearn.svm.SVC.html</w:t>
         </w:r>
       </w:hyperlink>
     </w:p>
@@ -1028,24 +864,78 @@
           <w:rFonts w:cstheme="minorHAnsi"/>
         </w:rPr>
       </w:pPr>
-      <w:r>
-        <w:rPr>
-          <w:rFonts w:cstheme="minorHAnsi"/>
-        </w:rPr>
-        <w:t xml:space="preserve">Come </w:t>
+    </w:p>
+    <w:p>
+      <w:pPr>
+        <w:rPr>
+          <w:rFonts w:cstheme="minorHAnsi"/>
+        </w:rPr>
+      </w:pPr>
+      <w:r>
+        <w:rPr>
+          <w:rFonts w:cstheme="minorHAnsi"/>
+        </w:rPr>
+        <w:t xml:space="preserve">È </w:t>
+      </w:r>
+      <w:r>
+        <w:rPr>
+          <w:rFonts w:cstheme="minorHAnsi"/>
+        </w:rPr>
+        <w:t xml:space="preserve">stato impostato un </w:t>
       </w:r>
       <w:proofErr w:type="spellStart"/>
       <w:r>
         <w:rPr>
           <w:rFonts w:cstheme="minorHAnsi"/>
         </w:rPr>
-        <w:t>loss</w:t>
+        <w:t>seed</w:t>
       </w:r>
       <w:proofErr w:type="spellEnd"/>
       <w:r>
         <w:rPr>
           <w:rFonts w:cstheme="minorHAnsi"/>
         </w:rPr>
+        <w:t xml:space="preserve"> a 42 in modo da ripete gli esperimenti con lo stesso punto di partenza per la generazione dei numeri pseudocasuali.</w:t>
+      </w:r>
+    </w:p>
+    <w:p>
+      <w:pPr>
+        <w:rPr>
+          <w:rFonts w:cstheme="minorHAnsi"/>
+        </w:rPr>
+      </w:pPr>
+      <w:r>
+        <w:rPr>
+          <w:rFonts w:cstheme="minorHAnsi"/>
+        </w:rPr>
+        <w:t>L’</w:t>
+      </w:r>
+      <w:proofErr w:type="spellStart"/>
+      <w:r>
+        <w:rPr>
+          <w:rFonts w:cstheme="minorHAnsi"/>
+        </w:rPr>
+        <w:t>initial</w:t>
+      </w:r>
+      <w:proofErr w:type="spellEnd"/>
+      <w:r>
+        <w:rPr>
+          <w:rFonts w:cstheme="minorHAnsi"/>
+        </w:rPr>
+        <w:t xml:space="preserve"> point è stato impostato a 30, mentre il </w:t>
+      </w:r>
+      <w:proofErr w:type="spellStart"/>
+      <w:r>
+        <w:rPr>
+          <w:rFonts w:cstheme="minorHAnsi"/>
+        </w:rPr>
+        <w:t>further</w:t>
+      </w:r>
+      <w:proofErr w:type="spellEnd"/>
+      <w:r>
+        <w:rPr>
+          <w:rFonts w:cstheme="minorHAnsi"/>
+        </w:rPr>
         <w:t xml:space="preserve"> </w:t>
       </w:r>
       <w:proofErr w:type="spellStart"/>
@@ -1053,28 +943,90 @@
         <w:rPr>
           <w:rFonts w:cstheme="minorHAnsi"/>
         </w:rPr>
-        <w:t>function</w:t>
+        <w:t>evaluations</w:t>
       </w:r>
       <w:proofErr w:type="spellEnd"/>
       <w:r>
         <w:rPr>
           <w:rFonts w:cstheme="minorHAnsi"/>
         </w:rPr>
-        <w:t xml:space="preserve"> viene utilizzata: </w:t>
+        <w:t xml:space="preserve"> (</w:t>
       </w:r>
       <w:proofErr w:type="spellStart"/>
       <w:r>
         <w:rPr>
           <w:rFonts w:cstheme="minorHAnsi"/>
         </w:rPr>
-        <w:t>categorical_crossentropy</w:t>
+        <w:t>sequenzial</w:t>
       </w:r>
       <w:proofErr w:type="spellEnd"/>
       <w:r>
         <w:rPr>
           <w:rFonts w:cstheme="minorHAnsi"/>
         </w:rPr>
-        <w:t>.</w:t>
+        <w:t xml:space="preserve"> </w:t>
+      </w:r>
+      <w:proofErr w:type="spellStart"/>
+      <w:r>
+        <w:rPr>
+          <w:rFonts w:cstheme="minorHAnsi"/>
+        </w:rPr>
+        <w:t>optimization</w:t>
+      </w:r>
+      <w:proofErr w:type="spellEnd"/>
+      <w:r>
+        <w:rPr>
+          <w:rFonts w:cstheme="minorHAnsi"/>
+        </w:rPr>
+        <w:t xml:space="preserve">) a 120 come da consegna per avere un </w:t>
+      </w:r>
+      <w:proofErr w:type="spellStart"/>
+      <w:r>
+        <w:rPr>
+          <w:rFonts w:cstheme="minorHAnsi"/>
+        </w:rPr>
+        <w:t>overall</w:t>
+      </w:r>
+      <w:proofErr w:type="spellEnd"/>
+      <w:r>
+        <w:rPr>
+          <w:rFonts w:cstheme="minorHAnsi"/>
+        </w:rPr>
+        <w:t xml:space="preserve"> budget di 150 funzioni da valutare e considerate.</w:t>
+      </w:r>
+    </w:p>
+    <w:p>
+      <w:pPr>
+        <w:rPr>
+          <w:rFonts w:cstheme="minorHAnsi"/>
+        </w:rPr>
+      </w:pPr>
+    </w:p>
+    <w:p>
+      <w:pPr>
+        <w:rPr>
+          <w:rFonts w:cstheme="minorHAnsi"/>
+        </w:rPr>
+      </w:pPr>
+      <w:r>
+        <w:rPr>
+          <w:rFonts w:cstheme="minorHAnsi"/>
+        </w:rPr>
+        <w:t xml:space="preserve">L’evoluzione del best </w:t>
+      </w:r>
+      <w:proofErr w:type="spellStart"/>
+      <w:r>
+        <w:rPr>
+          <w:rFonts w:cstheme="minorHAnsi"/>
+        </w:rPr>
+        <w:t>seen</w:t>
+      </w:r>
+      <w:proofErr w:type="spellEnd"/>
+      <w:r>
+        <w:rPr>
+          <w:rFonts w:cstheme="minorHAnsi"/>
+        </w:rPr>
+        <w:t xml:space="preserve"> durante la computazione per i vari metodi non ha subito un sostanziale incremento, rimane stabile nell’intorno di 0.4 come si può verificare dai risultati ottenuti nei vari esperimenti</w:t>
       </w:r>
     </w:p>
     <w:p>
@@ -1088,131 +1040,11 @@
           <w:rFonts w:cstheme="minorHAnsi"/>
         </w:rPr>
         <w:lastRenderedPageBreak/>
-        <w:t xml:space="preserve">Per effettuare il fitting del modello sui dati, sono state usate 10 epoche con un early stop </w:t>
-      </w:r>
-      <w:proofErr w:type="spellStart"/>
-      <w:r>
-        <w:rPr>
-          <w:rFonts w:cstheme="minorHAnsi"/>
-        </w:rPr>
-        <w:t>callback</w:t>
-      </w:r>
-      <w:proofErr w:type="spellEnd"/>
-      <w:r>
-        <w:rPr>
-          <w:rFonts w:cstheme="minorHAnsi"/>
-        </w:rPr>
-        <w:t xml:space="preserve"> sulla funzione di </w:t>
-      </w:r>
-      <w:proofErr w:type="spellStart"/>
-      <w:r>
-        <w:rPr>
-          <w:rFonts w:cstheme="minorHAnsi"/>
-        </w:rPr>
-        <w:t>loss</w:t>
-      </w:r>
-      <w:proofErr w:type="spellEnd"/>
-      <w:r>
-        <w:rPr>
-          <w:rFonts w:cstheme="minorHAnsi"/>
-        </w:rPr>
-        <w:t xml:space="preserve"> che non entra mai in azione nei test effettuati. Mentre come batch size è stato scelto come valore: 254.</w:t>
-      </w:r>
-    </w:p>
-    <w:p>
-      <w:pPr>
-        <w:rPr>
-          <w:rFonts w:cstheme="minorHAnsi"/>
-        </w:rPr>
-      </w:pPr>
-      <w:r>
-        <w:rPr>
-          <w:rFonts w:cstheme="minorHAnsi"/>
-        </w:rPr>
-        <w:t>Il training della rete e l’evaluation è stato realizzato sulla CPU</w:t>
-      </w:r>
-      <w:r>
-        <w:rPr>
-          <w:rFonts w:cstheme="minorHAnsi"/>
-        </w:rPr>
-        <w:t xml:space="preserve"> con un backend </w:t>
-      </w:r>
-      <w:proofErr w:type="spellStart"/>
-      <w:r>
-        <w:rPr>
-          <w:rFonts w:cstheme="minorHAnsi"/>
-        </w:rPr>
-        <w:t>tensorflow</w:t>
-      </w:r>
-      <w:proofErr w:type="spellEnd"/>
-      <w:r>
-        <w:rPr>
-          <w:rFonts w:cstheme="minorHAnsi"/>
-        </w:rPr>
-        <w:t>.</w:t>
-      </w:r>
-    </w:p>
-    <w:p>
-      <w:pPr>
-        <w:rPr>
-          <w:rFonts w:cstheme="minorHAnsi"/>
-        </w:rPr>
-      </w:pPr>
-    </w:p>
-    <w:p>
-      <w:pPr>
-        <w:pStyle w:val="Heading1"/>
-        <w:rPr>
-          <w:rFonts w:asciiTheme="minorHAnsi" w:hAnsiTheme="minorHAnsi" w:cstheme="minorHAnsi"/>
-        </w:rPr>
-      </w:pPr>
-      <w:r>
-        <w:rPr>
-          <w:rFonts w:asciiTheme="minorHAnsi" w:hAnsiTheme="minorHAnsi" w:cstheme="minorHAnsi"/>
-        </w:rPr>
-        <w:t>Risultati</w:t>
-      </w:r>
-    </w:p>
-    <w:p>
-      <w:pPr>
-        <w:rPr>
-          <w:rFonts w:cstheme="minorHAnsi"/>
-        </w:rPr>
-      </w:pPr>
-      <w:r>
-        <w:rPr>
-          <w:rFonts w:cstheme="minorHAnsi"/>
-        </w:rPr>
-        <w:t xml:space="preserve">I risultati </w:t>
-      </w:r>
-      <w:r>
-        <w:rPr>
-          <w:rFonts w:cstheme="minorHAnsi"/>
-        </w:rPr>
-        <w:t xml:space="preserve">ottenuti </w:t>
-      </w:r>
-      <w:r>
-        <w:rPr>
-          <w:rFonts w:cstheme="minorHAnsi"/>
-        </w:rPr>
-        <w:t>effettuando il training della rete sono i seguenti:</w:t>
-      </w:r>
-    </w:p>
-    <w:p>
-      <w:pPr>
-        <w:rPr>
-          <w:rFonts w:cstheme="minorHAnsi"/>
-        </w:rPr>
-      </w:pPr>
-      <w:r>
-        <w:rPr>
-          <w:noProof/>
-        </w:rPr>
         <w:drawing>
-          <wp:inline distT="0" distB="0" distL="0" distR="0" wp14:anchorId="6B0A4D81" wp14:editId="054C3DE3">
-            <wp:extent cx="2743200" cy="723900"/>
-            <wp:effectExtent l="0" t="0" r="0" b="0"/>
-            <wp:docPr id="1" name="Picture 1"/>
+          <wp:inline distT="0" distB="0" distL="0" distR="0" wp14:anchorId="5163B051" wp14:editId="6DD66DE9">
+            <wp:extent cx="5731510" cy="1820545"/>
+            <wp:effectExtent l="0" t="0" r="2540" b="8255"/>
+            <wp:docPr id="2" name="Picture 2"/>
             <wp:cNvGraphicFramePr>
               <a:graphicFrameLocks xmlns:a="http://schemas.openxmlformats.org/drawingml/2006/main" noChangeAspect="1"/>
             </wp:cNvGraphicFramePr>
@@ -1232,7 +1064,7 @@
                   <pic:spPr>
                     <a:xfrm>
                       <a:off x="0" y="0"/>
-                      <a:ext cx="2743200" cy="723900"/>
+                      <a:ext cx="5731510" cy="1820545"/>
                     </a:xfrm>
                     <a:prstGeom prst="rect">
                       <a:avLst/>
@@ -1251,28 +1083,67 @@
           <w:rFonts w:cstheme="minorHAnsi"/>
         </w:rPr>
       </w:pPr>
-      <w:r>
-        <w:rPr>
-          <w:rFonts w:cstheme="minorHAnsi"/>
-        </w:rPr>
-        <w:t>La configurazione della rete rispetta i 10.000 parametri impostati nella consegna del progetto:</w:t>
-      </w:r>
-    </w:p>
-    <w:p>
-      <w:pPr>
-        <w:rPr>
-          <w:rFonts w:cstheme="minorHAnsi"/>
-        </w:rPr>
-      </w:pPr>
-      <w:r>
-        <w:rPr>
-          <w:noProof/>
-        </w:rPr>
+    </w:p>
+    <w:p>
+      <w:r>
+        <w:t xml:space="preserve">Non abbiamo quindi notato dei sostanziali miglioramenti tra i vari modelli Gaussiani, ma invece abbiamo notato una sostanziale differenza rispetto ai Random </w:t>
+      </w:r>
+      <w:proofErr w:type="spellStart"/>
+      <w:r>
+        <w:t>Forest</w:t>
+      </w:r>
+      <w:proofErr w:type="spellEnd"/>
+      <w:r>
+        <w:t xml:space="preserve"> per i relativi </w:t>
+      </w:r>
+      <w:proofErr w:type="spellStart"/>
+      <w:r>
+        <w:t>Hyperparameters</w:t>
+      </w:r>
+      <w:proofErr w:type="spellEnd"/>
+      <w:r>
+        <w:t>.</w:t>
+      </w:r>
+    </w:p>
+    <w:p>
+      <w:r>
+        <w:t xml:space="preserve">Anche il Best </w:t>
+      </w:r>
+      <w:proofErr w:type="spellStart"/>
+      <w:r>
+        <w:t>Seen</w:t>
+      </w:r>
+      <w:proofErr w:type="spellEnd"/>
+      <w:r>
+        <w:t xml:space="preserve"> del </w:t>
+      </w:r>
+      <w:proofErr w:type="spellStart"/>
+      <w:r>
+        <w:t>Grid</w:t>
+      </w:r>
+      <w:proofErr w:type="spellEnd"/>
+      <w:r>
+        <w:t xml:space="preserve"> </w:t>
+      </w:r>
+      <w:proofErr w:type="spellStart"/>
+      <w:r>
+        <w:t>search</w:t>
+      </w:r>
+      <w:proofErr w:type="spellEnd"/>
+      <w:r>
+        <w:t xml:space="preserve"> si presenta si</w:t>
+      </w:r>
+      <w:r>
+        <w:t>mile ai risultati ottenuti con i metodi precedenti.</w:t>
+      </w:r>
+    </w:p>
+    <w:p>
+      <w:r>
         <w:drawing>
-          <wp:inline distT="0" distB="0" distL="0" distR="0" wp14:anchorId="44688AA7" wp14:editId="799C00B5">
-            <wp:extent cx="4886325" cy="3257550"/>
-            <wp:effectExtent l="0" t="0" r="9525" b="0"/>
-            <wp:docPr id="12" name="Picture 12"/>
+          <wp:inline distT="0" distB="0" distL="0" distR="0" wp14:anchorId="6D784388" wp14:editId="39C3A308">
+            <wp:extent cx="2470277" cy="285765"/>
+            <wp:effectExtent l="0" t="0" r="6350" b="0"/>
+            <wp:docPr id="1" name="Picture 1"/>
             <wp:cNvGraphicFramePr>
               <a:graphicFrameLocks xmlns:a="http://schemas.openxmlformats.org/drawingml/2006/main" noChangeAspect="1"/>
             </wp:cNvGraphicFramePr>
@@ -1292,7 +1163,7 @@
                   <pic:spPr>
                     <a:xfrm>
                       <a:off x="0" y="0"/>
-                      <a:ext cx="4886325" cy="3257550"/>
+                      <a:ext cx="2470277" cy="285765"/>
                     </a:xfrm>
                     <a:prstGeom prst="rect">
                       <a:avLst/>
@@ -1305,178 +1176,407 @@
         </w:drawing>
       </w:r>
     </w:p>
-    <w:p>
-      <w:pPr>
-        <w:spacing w:after="160" w:line="259" w:lineRule="auto"/>
-        <w:jc w:val="left"/>
-        <w:rPr>
-          <w:rFonts w:cstheme="minorHAnsi"/>
-        </w:rPr>
-      </w:pPr>
-      <w:r>
-        <w:rPr>
-          <w:rFonts w:cstheme="minorHAnsi"/>
-        </w:rPr>
-        <w:br w:type="page"/>
-      </w:r>
-    </w:p>
-    <w:p>
-      <w:pPr>
-        <w:spacing w:after="160" w:line="259" w:lineRule="auto"/>
-        <w:jc w:val="left"/>
-        <w:rPr>
-          <w:rFonts w:cstheme="minorHAnsi"/>
-        </w:rPr>
-      </w:pPr>
-      <w:r>
-        <w:rPr>
-          <w:rFonts w:cstheme="minorHAnsi"/>
-        </w:rPr>
-        <w:lastRenderedPageBreak/>
-        <w:t xml:space="preserve">I grafici ottenuti di accuratezza e di </w:t>
-      </w:r>
-      <w:proofErr w:type="spellStart"/>
-      <w:r>
-        <w:rPr>
-          <w:rFonts w:cstheme="minorHAnsi"/>
-        </w:rPr>
-        <w:t>loss</w:t>
-      </w:r>
-      <w:proofErr w:type="spellEnd"/>
-      <w:r>
-        <w:rPr>
-          <w:rFonts w:cstheme="minorHAnsi"/>
-        </w:rPr>
-        <w:t xml:space="preserve"> tra training e test hanno fornito i seguenti risultati:</w:t>
-      </w:r>
-    </w:p>
-    <w:p>
-      <w:pPr>
-        <w:rPr>
-          <w:rFonts w:cstheme="minorHAnsi"/>
-        </w:rPr>
-      </w:pPr>
-    </w:p>
-    <w:p>
-      <w:pPr>
-        <w:rPr>
-          <w:rFonts w:cstheme="minorHAnsi"/>
-        </w:rPr>
-      </w:pPr>
-      <w:r>
-        <w:rPr>
-          <w:noProof/>
-        </w:rPr>
-        <w:drawing>
-          <wp:inline distT="0" distB="0" distL="0" distR="0" wp14:anchorId="0CEF84C8" wp14:editId="7B3AAA9F">
-            <wp:extent cx="5731510" cy="2685415"/>
-            <wp:effectExtent l="0" t="0" r="2540" b="635"/>
-            <wp:docPr id="13" name="Picture 13"/>
-            <wp:cNvGraphicFramePr>
-              <a:graphicFrameLocks xmlns:a="http://schemas.openxmlformats.org/drawingml/2006/main" noChangeAspect="1"/>
-            </wp:cNvGraphicFramePr>
-            <a:graphic xmlns:a="http://schemas.openxmlformats.org/drawingml/2006/main">
-              <a:graphicData uri="http://schemas.openxmlformats.org/drawingml/2006/picture">
-                <pic:pic xmlns:pic="http://schemas.openxmlformats.org/drawingml/2006/picture">
-                  <pic:nvPicPr>
-                    <pic:cNvPr id="1" name=""/>
-                    <pic:cNvPicPr/>
-                  </pic:nvPicPr>
-                  <pic:blipFill>
-                    <a:blip r:embed="rId10"/>
-                    <a:stretch>
-                      <a:fillRect/>
-                    </a:stretch>
-                  </pic:blipFill>
-                  <pic:spPr>
-                    <a:xfrm>
-                      <a:off x="0" y="0"/>
-                      <a:ext cx="5731510" cy="2685415"/>
-                    </a:xfrm>
-                    <a:prstGeom prst="rect">
-                      <a:avLst/>
-                    </a:prstGeom>
-                  </pic:spPr>
-                </pic:pic>
-              </a:graphicData>
-            </a:graphic>
-          </wp:inline>
-        </w:drawing>
-      </w:r>
-    </w:p>
-    <w:p>
-      <w:pPr>
-        <w:rPr>
-          <w:rFonts w:cstheme="minorHAnsi"/>
-        </w:rPr>
-      </w:pPr>
-      <w:r>
-        <w:rPr>
-          <w:noProof/>
-        </w:rPr>
-        <w:drawing>
-          <wp:inline distT="0" distB="0" distL="0" distR="0" wp14:anchorId="7C122422" wp14:editId="4916E26C">
-            <wp:extent cx="5731510" cy="2701290"/>
-            <wp:effectExtent l="0" t="0" r="2540" b="3810"/>
-            <wp:docPr id="14" name="Picture 14"/>
-            <wp:cNvGraphicFramePr>
-              <a:graphicFrameLocks xmlns:a="http://schemas.openxmlformats.org/drawingml/2006/main" noChangeAspect="1"/>
-            </wp:cNvGraphicFramePr>
-            <a:graphic xmlns:a="http://schemas.openxmlformats.org/drawingml/2006/main">
-              <a:graphicData uri="http://schemas.openxmlformats.org/drawingml/2006/picture">
-                <pic:pic xmlns:pic="http://schemas.openxmlformats.org/drawingml/2006/picture">
-                  <pic:nvPicPr>
-                    <pic:cNvPr id="1" name=""/>
-                    <pic:cNvPicPr/>
-                  </pic:nvPicPr>
-                  <pic:blipFill>
-                    <a:blip r:embed="rId11"/>
-                    <a:stretch>
-                      <a:fillRect/>
-                    </a:stretch>
-                  </pic:blipFill>
-                  <pic:spPr>
-                    <a:xfrm>
-                      <a:off x="0" y="0"/>
-                      <a:ext cx="5731510" cy="2701290"/>
-                    </a:xfrm>
-                    <a:prstGeom prst="rect">
-                      <a:avLst/>
-                    </a:prstGeom>
-                  </pic:spPr>
-                </pic:pic>
-              </a:graphicData>
-            </a:graphic>
-          </wp:inline>
-        </w:drawing>
-      </w:r>
-    </w:p>
-    <w:p>
-      <w:pPr>
-        <w:rPr>
-          <w:rFonts w:cstheme="minorHAnsi"/>
-        </w:rPr>
-      </w:pPr>
-    </w:p>
-    <w:p>
-      <w:pPr>
-        <w:rPr>
-          <w:rFonts w:cstheme="minorHAnsi"/>
-        </w:rPr>
-      </w:pPr>
-      <w:r>
-        <w:rPr>
-          <w:rFonts w:cstheme="minorHAnsi"/>
-        </w:rPr>
-        <w:t>Possiamo quindi dire di aver ottenuto dei buoni risultati con il dataset impiegato utilizzando la configurazione della rete presentata sulle macchine a disposizione.</w:t>
-      </w:r>
-    </w:p>
-    <w:p>
-      <w:pPr>
-        <w:rPr>
-          <w:rFonts w:cstheme="minorHAnsi"/>
-        </w:rPr>
-      </w:pPr>
+    <w:p/>
+    <w:p>
+      <w:r>
+        <w:t>Infine, il tempo di computazione impiegato nei vari esperimenti è molto variabile, dopo diversi esperimenti, il tempo migliore raggiunto è il seguente:</w:t>
+      </w:r>
+    </w:p>
+    <w:p/>
+    <w:tbl>
+      <w:tblPr>
+        <w:tblStyle w:val="TableGrid"/>
+        <w:tblW w:w="0" w:type="auto"/>
+        <w:tblLook w:val="04A0" w:firstRow="1" w:lastRow="0" w:firstColumn="1" w:lastColumn="0" w:noHBand="0" w:noVBand="1"/>
+      </w:tblPr>
+      <w:tblGrid>
+        <w:gridCol w:w="3005"/>
+        <w:gridCol w:w="3005"/>
+        <w:gridCol w:w="3006"/>
+      </w:tblGrid>
+      <w:tr>
+        <w:tc>
+          <w:tcPr>
+            <w:tcW w:w="3005" w:type="dxa"/>
+          </w:tcPr>
+          <w:p>
+            <w:pPr>
+              <w:rPr>
+                <w:b/>
+              </w:rPr>
+            </w:pPr>
+            <w:r>
+              <w:rPr>
+                <w:b/>
+              </w:rPr>
+              <w:t>Esperimento</w:t>
+            </w:r>
+          </w:p>
+        </w:tc>
+        <w:tc>
+          <w:tcPr>
+            <w:tcW w:w="3005" w:type="dxa"/>
+          </w:tcPr>
+          <w:p>
+            <w:pPr>
+              <w:rPr>
+                <w:b/>
+              </w:rPr>
+            </w:pPr>
+            <w:r>
+              <w:rPr>
+                <w:b/>
+              </w:rPr>
+              <w:t>Modalità di acquisizione</w:t>
+            </w:r>
+          </w:p>
+        </w:tc>
+        <w:tc>
+          <w:tcPr>
+            <w:tcW w:w="3006" w:type="dxa"/>
+          </w:tcPr>
+          <w:p>
+            <w:pPr>
+              <w:rPr>
+                <w:b/>
+              </w:rPr>
+            </w:pPr>
+            <w:r>
+              <w:rPr>
+                <w:b/>
+              </w:rPr>
+              <w:t>Tempi</w:t>
+            </w:r>
+            <w:r>
+              <w:rPr>
+                <w:b/>
+              </w:rPr>
+              <w:t xml:space="preserve"> (secondi)</w:t>
+            </w:r>
+          </w:p>
+        </w:tc>
+      </w:tr>
+      <w:tr>
+        <w:tc>
+          <w:tcPr>
+            <w:tcW w:w="3005" w:type="dxa"/>
+          </w:tcPr>
+          <w:p>
+            <w:proofErr w:type="spellStart"/>
+            <w:r>
+              <w:t>Gaussian</w:t>
+            </w:r>
+            <w:proofErr w:type="spellEnd"/>
+            <w:r>
+              <w:t xml:space="preserve"> Model 1</w:t>
+            </w:r>
+          </w:p>
+        </w:tc>
+        <w:tc>
+          <w:tcPr>
+            <w:tcW w:w="3005" w:type="dxa"/>
+          </w:tcPr>
+          <w:p>
+            <w:proofErr w:type="spellStart"/>
+            <w:r>
+              <w:t>Expected</w:t>
+            </w:r>
+            <w:proofErr w:type="spellEnd"/>
+            <w:r>
+              <w:t xml:space="preserve"> </w:t>
+            </w:r>
+            <w:proofErr w:type="spellStart"/>
+            <w:r>
+              <w:t>Improvement</w:t>
+            </w:r>
+            <w:proofErr w:type="spellEnd"/>
+          </w:p>
+        </w:tc>
+        <w:tc>
+          <w:tcPr>
+            <w:tcW w:w="3006" w:type="dxa"/>
+          </w:tcPr>
+          <w:p>
+            <w:r>
+              <w:t>1551,4</w:t>
+            </w:r>
+            <w:r>
+              <w:t>3</w:t>
+            </w:r>
+          </w:p>
+        </w:tc>
+      </w:tr>
+      <w:tr>
+        <w:tc>
+          <w:tcPr>
+            <w:tcW w:w="3005" w:type="dxa"/>
+          </w:tcPr>
+          <w:p>
+            <w:proofErr w:type="spellStart"/>
+            <w:r>
+              <w:t>Gaussian</w:t>
+            </w:r>
+            <w:proofErr w:type="spellEnd"/>
+            <w:r>
+              <w:t xml:space="preserve"> Model 2</w:t>
+            </w:r>
+          </w:p>
+        </w:tc>
+        <w:tc>
+          <w:tcPr>
+            <w:tcW w:w="3005" w:type="dxa"/>
+          </w:tcPr>
+          <w:p>
+            <w:proofErr w:type="spellStart"/>
+            <w:r>
+              <w:t>Probability</w:t>
+            </w:r>
+            <w:proofErr w:type="spellEnd"/>
+            <w:r>
+              <w:t xml:space="preserve"> </w:t>
+            </w:r>
+            <w:proofErr w:type="spellStart"/>
+            <w:r>
+              <w:t>Improvement</w:t>
+            </w:r>
+            <w:proofErr w:type="spellEnd"/>
+          </w:p>
+        </w:tc>
+        <w:tc>
+          <w:tcPr>
+            <w:tcW w:w="3006" w:type="dxa"/>
+          </w:tcPr>
+          <w:p>
+            <w:r>
+              <w:t>1396,07</w:t>
+            </w:r>
+          </w:p>
+        </w:tc>
+      </w:tr>
+      <w:tr>
+        <w:tc>
+          <w:tcPr>
+            <w:tcW w:w="3005" w:type="dxa"/>
+          </w:tcPr>
+          <w:p>
+            <w:proofErr w:type="spellStart"/>
+            <w:r>
+              <w:t>Gaussian</w:t>
+            </w:r>
+            <w:proofErr w:type="spellEnd"/>
+            <w:r>
+              <w:t xml:space="preserve"> Model 3</w:t>
+            </w:r>
+          </w:p>
+        </w:tc>
+        <w:tc>
+          <w:tcPr>
+            <w:tcW w:w="3005" w:type="dxa"/>
+          </w:tcPr>
+          <w:p>
+            <w:r>
+              <w:t>UCB</w:t>
+            </w:r>
+          </w:p>
+        </w:tc>
+        <w:tc>
+          <w:tcPr>
+            <w:tcW w:w="3006" w:type="dxa"/>
+          </w:tcPr>
+          <w:p>
+            <w:r>
+              <w:t>0</w:t>
+            </w:r>
+          </w:p>
+        </w:tc>
+      </w:tr>
+      <w:tr>
+        <w:tc>
+          <w:tcPr>
+            <w:tcW w:w="3005" w:type="dxa"/>
+          </w:tcPr>
+          <w:p>
+            <w:r>
+              <w:t xml:space="preserve">Random </w:t>
+            </w:r>
+            <w:proofErr w:type="spellStart"/>
+            <w:r>
+              <w:t>Forest</w:t>
+            </w:r>
+            <w:proofErr w:type="spellEnd"/>
+            <w:r>
+              <w:t xml:space="preserve"> 1</w:t>
+            </w:r>
+          </w:p>
+        </w:tc>
+        <w:tc>
+          <w:tcPr>
+            <w:tcW w:w="3005" w:type="dxa"/>
+          </w:tcPr>
+          <w:p>
+            <w:proofErr w:type="spellStart"/>
+            <w:r>
+              <w:t>Expected</w:t>
+            </w:r>
+            <w:proofErr w:type="spellEnd"/>
+            <w:r>
+              <w:t xml:space="preserve"> </w:t>
+            </w:r>
+            <w:proofErr w:type="spellStart"/>
+            <w:r>
+              <w:t>Improvement</w:t>
+            </w:r>
+            <w:proofErr w:type="spellEnd"/>
+          </w:p>
+        </w:tc>
+        <w:tc>
+          <w:tcPr>
+            <w:tcW w:w="3006" w:type="dxa"/>
+          </w:tcPr>
+          <w:p>
+            <w:r>
+              <w:t>184,26</w:t>
+            </w:r>
+          </w:p>
+        </w:tc>
+      </w:tr>
+      <w:tr>
+        <w:tc>
+          <w:tcPr>
+            <w:tcW w:w="3005" w:type="dxa"/>
+          </w:tcPr>
+          <w:p>
+            <w:r>
+              <w:t xml:space="preserve">Random </w:t>
+            </w:r>
+            <w:proofErr w:type="spellStart"/>
+            <w:r>
+              <w:t>Forest</w:t>
+            </w:r>
+            <w:proofErr w:type="spellEnd"/>
+            <w:r>
+              <w:t xml:space="preserve"> 2</w:t>
+            </w:r>
+          </w:p>
+        </w:tc>
+        <w:tc>
+          <w:tcPr>
+            <w:tcW w:w="3005" w:type="dxa"/>
+          </w:tcPr>
+          <w:p>
+            <w:proofErr w:type="spellStart"/>
+            <w:r>
+              <w:t>Probability</w:t>
+            </w:r>
+            <w:proofErr w:type="spellEnd"/>
+            <w:r>
+              <w:t xml:space="preserve"> </w:t>
+            </w:r>
+            <w:proofErr w:type="spellStart"/>
+            <w:r>
+              <w:t>Improvement</w:t>
+            </w:r>
+            <w:proofErr w:type="spellEnd"/>
+          </w:p>
+        </w:tc>
+        <w:tc>
+          <w:tcPr>
+            <w:tcW w:w="3006" w:type="dxa"/>
+          </w:tcPr>
+          <w:p>
+            <w:r>
+              <w:t>207,28</w:t>
+            </w:r>
+          </w:p>
+        </w:tc>
+      </w:tr>
+      <w:tr>
+        <w:tc>
+          <w:tcPr>
+            <w:tcW w:w="3005" w:type="dxa"/>
+          </w:tcPr>
+          <w:p>
+            <w:r>
+              <w:t xml:space="preserve">Random </w:t>
+            </w:r>
+            <w:proofErr w:type="spellStart"/>
+            <w:r>
+              <w:t>Forest</w:t>
+            </w:r>
+            <w:proofErr w:type="spellEnd"/>
+            <w:r>
+              <w:t xml:space="preserve"> 3</w:t>
+            </w:r>
+          </w:p>
+        </w:tc>
+        <w:tc>
+          <w:tcPr>
+            <w:tcW w:w="3005" w:type="dxa"/>
+          </w:tcPr>
+          <w:p>
+            <w:r>
+              <w:t>UCB</w:t>
+            </w:r>
+          </w:p>
+        </w:tc>
+        <w:tc>
+          <w:tcPr>
+            <w:tcW w:w="3006" w:type="dxa"/>
+          </w:tcPr>
+          <w:p>
+            <w:r>
+              <w:t>302,41</w:t>
+            </w:r>
+          </w:p>
+        </w:tc>
+      </w:tr>
+      <w:tr>
+        <w:tc>
+          <w:tcPr>
+            <w:tcW w:w="3005" w:type="dxa"/>
+          </w:tcPr>
+          <w:p>
+            <w:proofErr w:type="spellStart"/>
+            <w:r>
+              <w:t>Grid</w:t>
+            </w:r>
+            <w:proofErr w:type="spellEnd"/>
+            <w:r>
+              <w:t xml:space="preserve"> </w:t>
+            </w:r>
+            <w:proofErr w:type="spellStart"/>
+            <w:r>
+              <w:t>Search</w:t>
+            </w:r>
+            <w:proofErr w:type="spellEnd"/>
+            <w:r>
+              <w:t xml:space="preserve"> </w:t>
+            </w:r>
+          </w:p>
+        </w:tc>
+        <w:tc>
+          <w:tcPr>
+            <w:tcW w:w="3005" w:type="dxa"/>
+          </w:tcPr>
+          <w:p/>
+        </w:tc>
+        <w:tc>
+          <w:tcPr>
+            <w:tcW w:w="3006" w:type="dxa"/>
+          </w:tcPr>
+          <w:p>
+            <w:r>
+              <w:t>17,93</w:t>
+            </w:r>
+          </w:p>
+        </w:tc>
+      </w:tr>
+    </w:tbl>
+    <w:p/>
+    <w:p>
+      <w:r>
+        <w:t>L’esperimento ha avuto successo, ma i risultati ottenuti non sono significativi per evidenziare un miglioramento sostanziale nell’ottimizzazione del classificatore così come è stato configurato.</w:t>
+      </w:r>
     </w:p>
     <w:sectPr>
       <w:pgSz w:w="11906" w:h="16838"/>
@@ -2391,6 +2491,25 @@
       <w:shd w:val="clear" w:color="auto" w:fill="E1DFDD"/>
     </w:rPr>
   </w:style>
+  <w:style w:type="table" w:styleId="TableGrid">
+    <w:name w:val="Table Grid"/>
+    <w:basedOn w:val="TableNormal"/>
+    <w:uiPriority w:val="39"/>
+    <w:rsid w:val="00B01A3C"/>
+    <w:pPr>
+      <w:spacing w:after="0" w:line="240" w:lineRule="auto"/>
+    </w:pPr>
+    <w:tblPr>
+      <w:tblBorders>
+        <w:top w:val="single" w:sz="4" w:space="0" w:color="auto"/>
+        <w:left w:val="single" w:sz="4" w:space="0" w:color="auto"/>
+        <w:bottom w:val="single" w:sz="4" w:space="0" w:color="auto"/>
+        <w:right w:val="single" w:sz="4" w:space="0" w:color="auto"/>
+        <w:insideH w:val="single" w:sz="4" w:space="0" w:color="auto"/>
+        <w:insideV w:val="single" w:sz="4" w:space="0" w:color="auto"/>
+      </w:tblBorders>
+    </w:tblPr>
+  </w:style>
 </w:styles>
 </file>
 

</xml_diff>